<commit_message>
Correção trabalho final em: 2022-03-19.
</commit_message>
<xml_diff>
--- a/documentos/tf-matheus-willian.docx
+++ b/documentos/tf-matheus-willian.docx
@@ -110,7 +110,7 @@
       </w:r>
     </w:p>
     <w:bookmarkEnd w:id="20"/>
-    <w:bookmarkStart w:id="35" w:name="análise-exploratória-dos-dados"/>
+    <w:bookmarkStart w:id="47" w:name="análise-exploratória-dos-dados"/>
     <w:p>
       <w:pPr>
         <w:pStyle w:val="Heading1"/>
@@ -119,7 +119,7 @@
         <w:t xml:space="preserve">Análise Exploratória dos Dados</w:t>
       </w:r>
     </w:p>
-    <w:bookmarkStart w:id="22" w:name="óbitos-entre-gêneros"/>
+    <w:bookmarkStart w:id="24" w:name="óbitos-entre-gêneros"/>
     <w:p>
       <w:pPr>
         <w:pStyle w:val="Heading2"/>
@@ -143,14 +143,14 @@
       <w:r>
         <w:drawing>
           <wp:inline>
-            <wp:extent cx="4620126" cy="3696101"/>
+            <wp:extent cx="5334000" cy="4267200"/>
             <wp:effectExtent b="0" l="0" r="0" t="0"/>
-            <wp:docPr descr="" title="" id="1" name="Picture"/>
+            <wp:docPr descr="" title="" id="22" name="Picture"/>
             <a:graphic>
               <a:graphicData uri="http://schemas.openxmlformats.org/drawingml/2006/picture">
                 <pic:pic>
                   <pic:nvPicPr>
-                    <pic:cNvPr descr="tf-matheus-willian_files/figure-docx/unnamed-chunk-1-1.png" id="0" name="Picture"/>
+                    <pic:cNvPr descr="tf-matheus-willian_files/figure-docx/unnamed-chunk-1-1.png" id="23" name="Picture"/>
                     <pic:cNvPicPr>
                       <a:picLocks noChangeArrowheads="1" noChangeAspect="1"/>
                     </pic:cNvPicPr>
@@ -164,7 +164,7 @@
                   <pic:spPr bwMode="auto">
                     <a:xfrm>
                       <a:off x="0" y="0"/>
-                      <a:ext cx="4620126" cy="3696101"/>
+                      <a:ext cx="5334000" cy="4267200"/>
                     </a:xfrm>
                     <a:prstGeom prst="rect">
                       <a:avLst/>
@@ -191,8 +191,8 @@
         <w:t xml:space="preserve">Pode-se verificar que a maior parte dos óbitos são do gênero masculino, com 57%, seguido do gênero feminino, com 43%.</w:t>
       </w:r>
     </w:p>
-    <w:bookmarkEnd w:id="22"/>
-    <w:bookmarkStart w:id="24" w:name="X737e0fe08024a69fba492f1c15ed16e4f5ad483"/>
+    <w:bookmarkEnd w:id="24"/>
+    <w:bookmarkStart w:id="28" w:name="X737e0fe08024a69fba492f1c15ed16e4f5ad483"/>
     <w:p>
       <w:pPr>
         <w:pStyle w:val="Heading2"/>
@@ -216,156 +216,12 @@
           <wp:inline>
             <wp:extent cx="5334000" cy="4000500"/>
             <wp:effectExtent b="0" l="0" r="0" t="0"/>
-            <wp:docPr descr="Histograma de distribuição dos óbitos de acordo com a idade dos pacientes" title="" id="1" name="Picture"/>
+            <wp:docPr descr="Histograma de distribuição dos óbitos de acordo com a idade dos pacientes" title="" id="26" name="Picture"/>
             <a:graphic>
               <a:graphicData uri="http://schemas.openxmlformats.org/drawingml/2006/picture">
                 <pic:pic>
                   <pic:nvPicPr>
-                    <pic:cNvPr descr="../graficos/histograma_obitos_por_idade.png" id="0" name="Picture"/>
-                    <pic:cNvPicPr>
-                      <a:picLocks noChangeArrowheads="1" noChangeAspect="1"/>
-                    </pic:cNvPicPr>
-                  </pic:nvPicPr>
-                  <pic:blipFill>
-                    <a:blip r:embed="rId23"/>
-                    <a:stretch>
-                      <a:fillRect/>
-                    </a:stretch>
-                  </pic:blipFill>
-                  <pic:spPr bwMode="auto">
-                    <a:xfrm>
-                      <a:off x="0" y="0"/>
-                      <a:ext cx="5334000" cy="4000500"/>
-                    </a:xfrm>
-                    <a:prstGeom prst="rect">
-                      <a:avLst/>
-                    </a:prstGeom>
-                    <a:noFill/>
-                    <a:ln w="9525">
-                      <a:noFill/>
-                      <a:headEnd/>
-                      <a:tailEnd/>
-                    </a:ln>
-                  </pic:spPr>
-                </pic:pic>
-              </a:graphicData>
-            </a:graphic>
-          </wp:inline>
-        </w:drawing>
-      </w:r>
-    </w:p>
-    <w:p>
-      <w:pPr>
-        <w:pStyle w:val="BodyText"/>
-      </w:pPr>
-      <w:r>
-        <w:t xml:space="preserve">Pode-se constatar no histograma que a maior frequência de mortes está concentrada entre as idades de 50 a 90 anos, seguida pela idade de 40 a 50. Isso mostra que o coronavírus tem mais impacto em pessoas com idades mais avançadas.</w:t>
-      </w:r>
-    </w:p>
-    <w:bookmarkEnd w:id="24"/>
-    <w:bookmarkStart w:id="26" w:name="Xc3bdc3e36cb4c24aafd066c2a0e2ec069403815"/>
-    <w:p>
-      <w:pPr>
-        <w:pStyle w:val="Heading2"/>
-      </w:pPr>
-      <w:r>
-        <w:t xml:space="preserve">Características das principais comorbidades dos óbitos</w:t>
-      </w:r>
-    </w:p>
-    <w:p>
-      <w:pPr>
-        <w:pStyle w:val="FirstParagraph"/>
-      </w:pPr>
-      <w:r>
-        <w:t xml:space="preserve">Foi realizado uma análise para verificar quais as características das principais comorbidades dos óbitos.</w:t>
-      </w:r>
-      <w:r>
-        <w:t xml:space="preserve"> </w:t>
-      </w:r>
-      <w:r>
-        <w:t xml:space="preserve">A tabela e o gráfico a seguir mostram quais as comorbidades que mais sofreram óbitos.</w:t>
-      </w:r>
-    </w:p>
-    <w:p>
-      <w:pPr>
-        <w:pStyle w:val="SourceCode"/>
-      </w:pPr>
-      <w:r>
-        <w:rPr>
-          <w:rStyle w:val="VerbatimChar"/>
-        </w:rPr>
-        <w:t xml:space="preserve">##                Comorbidades Freq</w:t>
-      </w:r>
-      <w:r>
-        <w:br/>
-      </w:r>
-      <w:r>
-        <w:rPr>
-          <w:rStyle w:val="VerbatimChar"/>
-        </w:rPr>
-        <w:t xml:space="preserve">## 140             hipertensão   80</w:t>
-      </w:r>
-      <w:r>
-        <w:br/>
-      </w:r>
-      <w:r>
-        <w:rPr>
-          <w:rStyle w:val="VerbatimChar"/>
-        </w:rPr>
-        <w:t xml:space="preserve">## 15              cardiopatia   69</w:t>
-      </w:r>
-      <w:r>
-        <w:br/>
-      </w:r>
-      <w:r>
-        <w:rPr>
-          <w:rStyle w:val="VerbatimChar"/>
-        </w:rPr>
-        <w:t xml:space="preserve">## 50                 diabetes   61</w:t>
-      </w:r>
-      <w:r>
-        <w:br/>
-      </w:r>
-      <w:r>
-        <w:rPr>
-          <w:rStyle w:val="VerbatimChar"/>
-        </w:rPr>
-        <w:t xml:space="preserve">## 86   diabetes e hipertensão   55</w:t>
-      </w:r>
-      <w:r>
-        <w:br/>
-      </w:r>
-      <w:r>
-        <w:rPr>
-          <w:rStyle w:val="VerbatimChar"/>
-        </w:rPr>
-        <w:t xml:space="preserve">## 183               obesidade   50</w:t>
-      </w:r>
-      <w:r>
-        <w:br/>
-      </w:r>
-      <w:r>
-        <w:rPr>
-          <w:rStyle w:val="VerbatimChar"/>
-        </w:rPr>
-        <w:t xml:space="preserve">## 166 hipertensão e obesidade   41</w:t>
-      </w:r>
-    </w:p>
-    <w:p>
-      <w:pPr>
-        <w:pStyle w:val="CaptionedFigure"/>
-      </w:pPr>
-      <w:r>
-        <w:drawing>
-          <wp:inline>
-            <wp:extent cx="5334000" cy="4000500"/>
-            <wp:effectExtent b="0" l="0" r="0" t="0"/>
-            <wp:docPr descr="Características das principais comorbidades dos óbitos" title="" id="1" name="Picture"/>
-            <a:graphic>
-              <a:graphicData uri="http://schemas.openxmlformats.org/drawingml/2006/picture">
-                <pic:pic>
-                  <pic:nvPicPr>
-                    <pic:cNvPr descr="../graficos/caracteristicas_principais_comorbidades_obitos.png" id="0" name="Picture"/>
+                    <pic:cNvPr descr="../graficos/histograma_obitos_por_idade.png" id="27" name="Picture"/>
                     <pic:cNvPicPr>
                       <a:picLocks noChangeArrowheads="1" noChangeAspect="1"/>
                     </pic:cNvPicPr>
@@ -400,7 +256,17 @@
     </w:p>
     <w:p>
       <w:pPr>
-        <w:pStyle w:val="ImageCaption"/>
+        <w:pStyle w:val="BodyText"/>
+      </w:pPr>
+      <w:r>
+        <w:t xml:space="preserve">Pode-se constatar no histograma que a maior frequência de mortes está concentrada entre as idades de 50 a 90 anos, seguida pela idade de 40 a 50. Isso mostra que o coronavírus tem mais impacto em pessoas com idades mais avançadas.</w:t>
+      </w:r>
+    </w:p>
+    <w:bookmarkEnd w:id="28"/>
+    <w:bookmarkStart w:id="32" w:name="Xc3bdc3e36cb4c24aafd066c2a0e2ec069403815"/>
+    <w:p>
+      <w:pPr>
+        <w:pStyle w:val="Heading2"/>
       </w:pPr>
       <w:r>
         <w:t xml:space="preserve">Características das principais comorbidades dos óbitos</w:t>
@@ -408,51 +274,104 @@
     </w:p>
     <w:p>
       <w:pPr>
-        <w:pStyle w:val="BodyText"/>
-      </w:pPr>
-      <w:r>
-        <w:t xml:space="preserve">Pode-se constatar que hipertensão é a comorbidade mais atingida pelo coronavírus, com um total de 80 óbitos. É possível verificar também que a hipertensão, em conjunto com outra comorbidade, também está entre as 6 comorbidades mais atingidas. Ocorreram 55 óbitos de pessoas que possuíam diabetes e hipertensão e 41 óbitos de pessoas que possuíam hipertensão e obesidade.</w:t>
-      </w:r>
-    </w:p>
-    <w:bookmarkEnd w:id="26"/>
-    <w:bookmarkStart w:id="28" w:name="variação-periódica-dos-óbitos"/>
-    <w:p>
-      <w:pPr>
-        <w:pStyle w:val="Heading2"/>
-      </w:pPr>
-      <w:r>
-        <w:t xml:space="preserve">Variação periódica dos óbitos</w:t>
-      </w:r>
-    </w:p>
-    <w:p>
-      <w:pPr>
         <w:pStyle w:val="FirstParagraph"/>
       </w:pPr>
       <w:r>
-        <w:t xml:space="preserve">Foi realizado uma análise para verificar a variação periódica dos óbitos. O gráfico mostra o que foi obtido.</w:t>
-      </w:r>
-    </w:p>
-    <w:p>
-      <w:pPr>
-        <w:pStyle w:val="BodyText"/>
+        <w:t xml:space="preserve">Foi realizado uma análise para verificar quais as características das principais comorbidades dos óbitos.</w:t>
+      </w:r>
+      <w:r>
+        <w:t xml:space="preserve"> </w:t>
+      </w:r>
+      <w:r>
+        <w:t xml:space="preserve">A tabela e o gráfico a seguir mostram quais as comorbidades que mais sofreram óbitos.</w:t>
+      </w:r>
+    </w:p>
+    <w:p>
+      <w:pPr>
+        <w:pStyle w:val="SourceCode"/>
+      </w:pPr>
+      <w:r>
+        <w:rPr>
+          <w:rStyle w:val="VerbatimChar"/>
+        </w:rPr>
+        <w:t xml:space="preserve">##                Comorbidades Freq</w:t>
+      </w:r>
+      <w:r>
+        <w:br/>
+      </w:r>
+      <w:r>
+        <w:rPr>
+          <w:rStyle w:val="VerbatimChar"/>
+        </w:rPr>
+        <w:t xml:space="preserve">## 140             hipertensão   80</w:t>
+      </w:r>
+      <w:r>
+        <w:br/>
+      </w:r>
+      <w:r>
+        <w:rPr>
+          <w:rStyle w:val="VerbatimChar"/>
+        </w:rPr>
+        <w:t xml:space="preserve">## 15              cardiopatia   69</w:t>
+      </w:r>
+      <w:r>
+        <w:br/>
+      </w:r>
+      <w:r>
+        <w:rPr>
+          <w:rStyle w:val="VerbatimChar"/>
+        </w:rPr>
+        <w:t xml:space="preserve">## 50                 diabetes   61</w:t>
+      </w:r>
+      <w:r>
+        <w:br/>
+      </w:r>
+      <w:r>
+        <w:rPr>
+          <w:rStyle w:val="VerbatimChar"/>
+        </w:rPr>
+        <w:t xml:space="preserve">## 86   diabetes e hipertensão   55</w:t>
+      </w:r>
+      <w:r>
+        <w:br/>
+      </w:r>
+      <w:r>
+        <w:rPr>
+          <w:rStyle w:val="VerbatimChar"/>
+        </w:rPr>
+        <w:t xml:space="preserve">## 183               obesidade   50</w:t>
+      </w:r>
+      <w:r>
+        <w:br/>
+      </w:r>
+      <w:r>
+        <w:rPr>
+          <w:rStyle w:val="VerbatimChar"/>
+        </w:rPr>
+        <w:t xml:space="preserve">## 166 hipertensão e obesidade   41</w:t>
+      </w:r>
+    </w:p>
+    <w:p>
+      <w:pPr>
+        <w:pStyle w:val="CaptionedFigure"/>
       </w:pPr>
       <w:r>
         <w:drawing>
           <wp:inline>
-            <wp:extent cx="4620126" cy="3696101"/>
+            <wp:extent cx="5334000" cy="4000500"/>
             <wp:effectExtent b="0" l="0" r="0" t="0"/>
-            <wp:docPr descr="" title="" id="1" name="Picture"/>
+            <wp:docPr descr="Características das principais comorbidades dos óbitos" title="" id="30" name="Picture"/>
             <a:graphic>
               <a:graphicData uri="http://schemas.openxmlformats.org/drawingml/2006/picture">
                 <pic:pic>
                   <pic:nvPicPr>
-                    <pic:cNvPr descr="tf-matheus-willian_files/figure-docx/unnamed-chunk-3-1.png" id="0" name="Picture"/>
+                    <pic:cNvPr descr="../graficos/caracteristicas_principais_comorbidades_obitos.png" id="31" name="Picture"/>
                     <pic:cNvPicPr>
                       <a:picLocks noChangeArrowheads="1" noChangeAspect="1"/>
                     </pic:cNvPicPr>
                   </pic:nvPicPr>
                   <pic:blipFill>
-                    <a:blip r:embed="rId27"/>
+                    <a:blip r:embed="rId29"/>
                     <a:stretch>
                       <a:fillRect/>
                     </a:stretch>
@@ -460,7 +379,7 @@
                   <pic:spPr bwMode="auto">
                     <a:xfrm>
                       <a:off x="0" y="0"/>
-                      <a:ext cx="4620126" cy="3696101"/>
+                      <a:ext cx="5334000" cy="4000500"/>
                     </a:xfrm>
                     <a:prstGeom prst="rect">
                       <a:avLst/>
@@ -481,29 +400,28 @@
     </w:p>
     <w:p>
       <w:pPr>
+        <w:pStyle w:val="ImageCaption"/>
+      </w:pPr>
+      <w:r>
+        <w:t xml:space="preserve">Características das principais comorbidades dos óbitos</w:t>
+      </w:r>
+    </w:p>
+    <w:p>
+      <w:pPr>
         <w:pStyle w:val="BodyText"/>
       </w:pPr>
       <w:r>
-        <w:t xml:space="preserve">É possível perceber que os óbitos não ficaram estáveis em nenhum momento, a linha está em uma constante crescente, porém menos que no período antes de 2021. Isso mostra que a vacinação é sim eficaz, mas ainda é necessário uma atenção por parte da população, para cada um fazer sua parte, utilizar máscara e evitar aglomerações.</w:t>
-      </w:r>
-    </w:p>
-    <w:bookmarkEnd w:id="28"/>
-    <w:bookmarkStart w:id="33" w:name="tipos-e-tempo-de-permanência-hospitalar"/>
+        <w:t xml:space="preserve">Pode-se constatar que hipertensão é a comorbidade mais atingida pelo coronavírus, com um total de 80 óbitos. É possível verificar também que a hipertensão, em conjunto com outra comorbidade, também está entre as 6 comorbidades mais atingidas. Ocorreram 55 óbitos de pessoas que possuíam diabetes e hipertensão e 41 óbitos de pessoas que possuíam hipertensão e obesidade.</w:t>
+      </w:r>
+    </w:p>
+    <w:bookmarkEnd w:id="32"/>
+    <w:bookmarkStart w:id="36" w:name="variação-periódica-dos-óbitos"/>
     <w:p>
       <w:pPr>
         <w:pStyle w:val="Heading2"/>
       </w:pPr>
       <w:r>
-        <w:t xml:space="preserve">Tipos e tempo de permanência hospitalar</w:t>
-      </w:r>
-    </w:p>
-    <w:bookmarkStart w:id="30" w:name="tipo-de-permanência-hospitalar"/>
-    <w:p>
-      <w:pPr>
-        <w:pStyle w:val="Heading3"/>
-      </w:pPr>
-      <w:r>
-        <w:t xml:space="preserve">Tipo de permanência hospitalar</w:t>
+        <w:t xml:space="preserve">Variação periódica dos óbitos</w:t>
       </w:r>
     </w:p>
     <w:p>
@@ -511,7 +429,7 @@
         <w:pStyle w:val="FirstParagraph"/>
       </w:pPr>
       <w:r>
-        <w:t xml:space="preserve">Foi realizado uma análise para verificar a quantidade de cada tipo de hospitalização. A tabela a seguir mostra os dados obtidos.</w:t>
+        <w:t xml:space="preserve">Foi realizado uma análise para verificar a variação periódica dos óbitos. O gráfico mostra o que foi obtido.</w:t>
       </w:r>
     </w:p>
     <w:p>
@@ -521,20 +439,20 @@
       <w:r>
         <w:drawing>
           <wp:inline>
-            <wp:extent cx="4620126" cy="3696101"/>
+            <wp:extent cx="5334000" cy="4267200"/>
             <wp:effectExtent b="0" l="0" r="0" t="0"/>
-            <wp:docPr descr="" title="" id="1" name="Picture"/>
+            <wp:docPr descr="" title="" id="34" name="Picture"/>
             <a:graphic>
               <a:graphicData uri="http://schemas.openxmlformats.org/drawingml/2006/picture">
                 <pic:pic>
                   <pic:nvPicPr>
-                    <pic:cNvPr descr="tf-matheus-willian_files/figure-docx/unnamed-chunk-4-1.png" id="0" name="Picture"/>
+                    <pic:cNvPr descr="tf-matheus-willian_files/figure-docx/unnamed-chunk-3-1.png" id="35" name="Picture"/>
                     <pic:cNvPicPr>
                       <a:picLocks noChangeArrowheads="1" noChangeAspect="1"/>
                     </pic:cNvPicPr>
                   </pic:nvPicPr>
                   <pic:blipFill>
-                    <a:blip r:embed="rId29"/>
+                    <a:blip r:embed="rId33"/>
                     <a:stretch>
                       <a:fillRect/>
                     </a:stretch>
@@ -542,7 +460,7 @@
                   <pic:spPr bwMode="auto">
                     <a:xfrm>
                       <a:off x="0" y="0"/>
-                      <a:ext cx="4620126" cy="3696101"/>
+                      <a:ext cx="5334000" cy="4267200"/>
                     </a:xfrm>
                     <a:prstGeom prst="rect">
                       <a:avLst/>
@@ -566,17 +484,26 @@
         <w:pStyle w:val="BodyText"/>
       </w:pPr>
       <w:r>
-        <w:t xml:space="preserve">Percebe-se que a maioria das hospitalizações foram em hospitais públicos, o que explica o rápido esgotamento de leitos nas unidades públicas de saúde.</w:t>
-      </w:r>
-    </w:p>
-    <w:bookmarkEnd w:id="30"/>
-    <w:bookmarkStart w:id="32" w:name="tempo-de-permanência-hospitalar"/>
+        <w:t xml:space="preserve">É possível perceber que os óbitos não ficaram estáveis em nenhum momento, a linha está em uma constante crescente, porém menos que no período antes de 2021. Isso mostra que a vacinação é sim eficaz, mas ainda é necessário uma atenção por parte da população, para cada um fazer sua parte, utilizar máscara e evitar aglomerações.</w:t>
+      </w:r>
+    </w:p>
+    <w:bookmarkEnd w:id="36"/>
+    <w:bookmarkStart w:id="45" w:name="tipos-e-tempo-de-permanência-hospitalar"/>
+    <w:p>
+      <w:pPr>
+        <w:pStyle w:val="Heading2"/>
+      </w:pPr>
+      <w:r>
+        <w:t xml:space="preserve">Tipos e tempo de permanência hospitalar</w:t>
+      </w:r>
+    </w:p>
+    <w:bookmarkStart w:id="40" w:name="tipo-de-permanência-hospitalar"/>
     <w:p>
       <w:pPr>
         <w:pStyle w:val="Heading3"/>
       </w:pPr>
       <w:r>
-        <w:t xml:space="preserve">Tempo de permanência hospitalar</w:t>
+        <w:t xml:space="preserve">Tipo de permanência hospitalar</w:t>
       </w:r>
     </w:p>
     <w:p>
@@ -584,7 +511,7 @@
         <w:pStyle w:val="FirstParagraph"/>
       </w:pPr>
       <w:r>
-        <w:t xml:space="preserve">O próximo gráfico mostra o tempo de permanência hospitalar até o óbito.</w:t>
+        <w:t xml:space="preserve">Foi realizado uma análise para verificar a quantidade de cada tipo de hospitalização. A tabela a seguir mostra os dados obtidos.</w:t>
       </w:r>
     </w:p>
     <w:p>
@@ -594,20 +521,20 @@
       <w:r>
         <w:drawing>
           <wp:inline>
-            <wp:extent cx="4620126" cy="3696101"/>
+            <wp:extent cx="5334000" cy="4267200"/>
             <wp:effectExtent b="0" l="0" r="0" t="0"/>
-            <wp:docPr descr="" title="" id="1" name="Picture"/>
+            <wp:docPr descr="" title="" id="38" name="Picture"/>
             <a:graphic>
               <a:graphicData uri="http://schemas.openxmlformats.org/drawingml/2006/picture">
                 <pic:pic>
                   <pic:nvPicPr>
-                    <pic:cNvPr descr="tf-matheus-willian_files/figure-docx/unnamed-chunk-5-1.png" id="0" name="Picture"/>
+                    <pic:cNvPr descr="tf-matheus-willian_files/figure-docx/unnamed-chunk-4-1.png" id="39" name="Picture"/>
                     <pic:cNvPicPr>
                       <a:picLocks noChangeArrowheads="1" noChangeAspect="1"/>
                     </pic:cNvPicPr>
                   </pic:nvPicPr>
                   <pic:blipFill>
-                    <a:blip r:embed="rId31"/>
+                    <a:blip r:embed="rId37"/>
                     <a:stretch>
                       <a:fillRect/>
                     </a:stretch>
@@ -615,7 +542,7 @@
                   <pic:spPr bwMode="auto">
                     <a:xfrm>
                       <a:off x="0" y="0"/>
-                      <a:ext cx="4620126" cy="3696101"/>
+                      <a:ext cx="5334000" cy="4267200"/>
                     </a:xfrm>
                     <a:prstGeom prst="rect">
                       <a:avLst/>
@@ -639,12 +566,85 @@
         <w:pStyle w:val="BodyText"/>
       </w:pPr>
       <w:r>
+        <w:t xml:space="preserve">Percebe-se que a maioria das hospitalizações foram em hospitais públicos, o que explica o rápido esgotamento de leitos nas unidades públicas de saúde.</w:t>
+      </w:r>
+    </w:p>
+    <w:bookmarkEnd w:id="40"/>
+    <w:bookmarkStart w:id="44" w:name="tempo-de-permanência-hospitalar"/>
+    <w:p>
+      <w:pPr>
+        <w:pStyle w:val="Heading3"/>
+      </w:pPr>
+      <w:r>
+        <w:t xml:space="preserve">Tempo de permanência hospitalar</w:t>
+      </w:r>
+    </w:p>
+    <w:p>
+      <w:pPr>
+        <w:pStyle w:val="FirstParagraph"/>
+      </w:pPr>
+      <w:r>
+        <w:t xml:space="preserve">O próximo gráfico mostra o tempo de permanência hospitalar até o óbito.</w:t>
+      </w:r>
+    </w:p>
+    <w:p>
+      <w:pPr>
+        <w:pStyle w:val="BodyText"/>
+      </w:pPr>
+      <w:r>
+        <w:drawing>
+          <wp:inline>
+            <wp:extent cx="5334000" cy="4267200"/>
+            <wp:effectExtent b="0" l="0" r="0" t="0"/>
+            <wp:docPr descr="" title="" id="42" name="Picture"/>
+            <a:graphic>
+              <a:graphicData uri="http://schemas.openxmlformats.org/drawingml/2006/picture">
+                <pic:pic>
+                  <pic:nvPicPr>
+                    <pic:cNvPr descr="tf-matheus-willian_files/figure-docx/unnamed-chunk-5-1.png" id="43" name="Picture"/>
+                    <pic:cNvPicPr>
+                      <a:picLocks noChangeArrowheads="1" noChangeAspect="1"/>
+                    </pic:cNvPicPr>
+                  </pic:nvPicPr>
+                  <pic:blipFill>
+                    <a:blip r:embed="rId41"/>
+                    <a:stretch>
+                      <a:fillRect/>
+                    </a:stretch>
+                  </pic:blipFill>
+                  <pic:spPr bwMode="auto">
+                    <a:xfrm>
+                      <a:off x="0" y="0"/>
+                      <a:ext cx="5334000" cy="4267200"/>
+                    </a:xfrm>
+                    <a:prstGeom prst="rect">
+                      <a:avLst/>
+                    </a:prstGeom>
+                    <a:noFill/>
+                    <a:ln w="9525">
+                      <a:noFill/>
+                      <a:headEnd/>
+                      <a:tailEnd/>
+                    </a:ln>
+                  </pic:spPr>
+                </pic:pic>
+              </a:graphicData>
+            </a:graphic>
+          </wp:inline>
+        </w:drawing>
+      </w:r>
+    </w:p>
+    <w:p>
+      <w:pPr>
+        <w:pStyle w:val="BodyText"/>
+      </w:pPr>
+      <w:r>
         <w:t xml:space="preserve">É possível perceber que a maior parte dos pacientes que vieram a óbito ficaram internados aproximadamente entre 3 e 36 dias.</w:t>
       </w:r>
     </w:p>
-    <w:bookmarkEnd w:id="32"/>
-    <w:bookmarkEnd w:id="33"/>
-    <w:bookmarkStart w:id="34" w:name="X0b0d263b7dceb182c16d00bdd2d12ce9e5eae43"/>
+    <w:bookmarkEnd w:id="44"/>
+    <w:bookmarkEnd w:id="45"/>
+    <w:bookmarkStart w:id="46" w:name="X0b0d263b7dceb182c16d00bdd2d12ce9e5eae43"/>
     <w:p>
       <w:pPr>
         <w:pStyle w:val="Heading2"/>
@@ -716,9 +716,9 @@
         <w:t xml:space="preserve">Pode-se constatar que a maior frequência de óbitos foram das pessoas que ainda não haviam tomado nenhuma dose da vacina, com um total de 1020 pessoas. A segunda maior frequência é de pessoas que tomaram 2 doses, com um total de 66. Pessoas que tomaram apenas uma dose da vacina têm um total de 5. Uma observação para isso é que, entre essas pessoas, pode conter aquelas que tomaram a dose única, ou seja, estavam totalmente imunizadas.</w:t>
       </w:r>
     </w:p>
-    <w:bookmarkEnd w:id="34"/>
-    <w:bookmarkEnd w:id="35"/>
-    <w:bookmarkStart w:id="36" w:name="conclusão"/>
+    <w:bookmarkEnd w:id="46"/>
+    <w:bookmarkEnd w:id="47"/>
+    <w:bookmarkStart w:id="48" w:name="conclusão"/>
     <w:p>
       <w:pPr>
         <w:pStyle w:val="Heading1"/>
@@ -735,7 +735,7 @@
         <w:t xml:space="preserve">Com este trabalho foi possível analisar alguns dados referentes aos óbitos por conta da COVID-19 na cidade de Bauru. Pode-se concluir que o vírus afetou muita gente, não somente bauruenses. É necessário continuar seguindo os protocolos de segurança, principalmente as pessoas que possuem algum tipo de comorbidade. Também é necessário se vacinar, pois como mostram as análises, o maior índice de óbitos são daqueles que não se vacinaram.</w:t>
       </w:r>
     </w:p>
-    <w:bookmarkEnd w:id="36"/>
+    <w:bookmarkEnd w:id="48"/>
     <w:sectPr/>
   </w:body>
 </w:document>

</xml_diff>